<commit_message>
escribi un texto en etra roja
</commit_message>
<xml_diff>
--- a/fundamentos.docx
+++ b/fundamentos.docx
@@ -93,7 +93,21 @@
         <w:rPr>
           <w:lang w:val="es-MX"/>
         </w:rPr>
-        <w:t>En los byte que contiene 8 espacios guardamos 1 y 0.</w:t>
+        <w:t xml:space="preserve">En </w:t>
+      </w:r>
+      <w:proofErr w:type="gramStart"/>
+      <w:r>
+        <w:rPr>
+          <w:lang w:val="es-MX"/>
+        </w:rPr>
+        <w:t>los byte</w:t>
+      </w:r>
+      <w:proofErr w:type="gramEnd"/>
+      <w:r>
+        <w:rPr>
+          <w:lang w:val="es-MX"/>
+        </w:rPr>
+        <w:t xml:space="preserve"> que contiene 8 espacios guardamos 1 y 0.</w:t>
       </w:r>
     </w:p>
     <w:p>
@@ -193,7 +207,21 @@
         <w:rPr>
           <w:lang w:val="es-MX"/>
         </w:rPr>
-        <w:t>El valor es asignado por el numero 1. En el caso de arriba el numero asignado seria 42</w:t>
+        <w:t xml:space="preserve">El valor es asignado por el </w:t>
+      </w:r>
+      <w:proofErr w:type="spellStart"/>
+      <w:r>
+        <w:rPr>
+          <w:lang w:val="es-MX"/>
+        </w:rPr>
+        <w:t>numero</w:t>
+      </w:r>
+      <w:proofErr w:type="spellEnd"/>
+      <w:r>
+        <w:rPr>
+          <w:lang w:val="es-MX"/>
+        </w:rPr>
+        <w:t xml:space="preserve"> 1. En el caso de arriba el numero asignado seria 42</w:t>
       </w:r>
     </w:p>
     <w:p>
@@ -271,7 +299,21 @@
         <w:rPr>
           <w:lang w:val="es-MX"/>
         </w:rPr>
-        <w:t>42 seria el resultado total del byte.</w:t>
+        <w:t xml:space="preserve">42 </w:t>
+      </w:r>
+      <w:proofErr w:type="spellStart"/>
+      <w:r>
+        <w:rPr>
+          <w:lang w:val="es-MX"/>
+        </w:rPr>
+        <w:t>seria</w:t>
+      </w:r>
+      <w:proofErr w:type="spellEnd"/>
+      <w:r>
+        <w:rPr>
+          <w:lang w:val="es-MX"/>
+        </w:rPr>
+        <w:t xml:space="preserve"> el resultado total del byte.</w:t>
       </w:r>
     </w:p>
     <w:p>
@@ -329,7 +371,21 @@
         <w:rPr>
           <w:lang w:val="es-MX"/>
         </w:rPr>
-        <w:t xml:space="preserve">Por ejemplo el @ tiene una representación en byte es: </w:t>
+        <w:t xml:space="preserve">Por </w:t>
+      </w:r>
+      <w:proofErr w:type="gramStart"/>
+      <w:r>
+        <w:rPr>
+          <w:lang w:val="es-MX"/>
+        </w:rPr>
+        <w:t>ejemplo</w:t>
+      </w:r>
+      <w:proofErr w:type="gramEnd"/>
+      <w:r>
+        <w:rPr>
+          <w:lang w:val="es-MX"/>
+        </w:rPr>
+        <w:t xml:space="preserve"> el @ tiene una representación en byte es: </w:t>
       </w:r>
     </w:p>
     <w:p>
@@ -415,29 +471,85 @@
         <w:rPr>
           <w:lang w:val="es-MX"/>
         </w:rPr>
-        <w:t>Existe la tabla ASCII es una tabla de byte donde cada byte corresponde a una letra. Entonces internamente cuando se manda un string de 8 bits eso es un byte. Y el oredenador caundo recibe una señal de 8 bits hace una pausa y continua con otros 8 bits</w:t>
-      </w:r>
-    </w:p>
-    <w:p>
-      <w:pPr>
-        <w:spacing w:after="0"/>
-        <w:rPr>
-          <w:lang w:val="es-MX"/>
-        </w:rPr>
-      </w:pPr>
-    </w:p>
-    <w:p>
-      <w:pPr>
-        <w:spacing w:after="0"/>
-        <w:rPr>
-          <w:lang w:val="es-MX"/>
-        </w:rPr>
-      </w:pPr>
-      <w:r>
-        <w:rPr>
-          <w:lang w:val="es-MX"/>
-        </w:rPr>
-        <w:t>También existe  ASSEMBLER que son instrucciones especiales del procesador.</w:t>
+        <w:t xml:space="preserve">Existe la tabla ASCII es una tabla de byte donde cada byte corresponde a una letra. Entonces internamente cuando se manda un </w:t>
+      </w:r>
+      <w:proofErr w:type="spellStart"/>
+      <w:r>
+        <w:rPr>
+          <w:lang w:val="es-MX"/>
+        </w:rPr>
+        <w:t>string</w:t>
+      </w:r>
+      <w:proofErr w:type="spellEnd"/>
+      <w:r>
+        <w:rPr>
+          <w:lang w:val="es-MX"/>
+        </w:rPr>
+        <w:t xml:space="preserve"> de 8 bits eso es un byte. Y el </w:t>
+      </w:r>
+      <w:proofErr w:type="spellStart"/>
+      <w:r>
+        <w:rPr>
+          <w:lang w:val="es-MX"/>
+        </w:rPr>
+        <w:t>oredenador</w:t>
+      </w:r>
+      <w:proofErr w:type="spellEnd"/>
+      <w:r>
+        <w:rPr>
+          <w:lang w:val="es-MX"/>
+        </w:rPr>
+        <w:t xml:space="preserve"> </w:t>
+      </w:r>
+      <w:proofErr w:type="spellStart"/>
+      <w:r>
+        <w:rPr>
+          <w:lang w:val="es-MX"/>
+        </w:rPr>
+        <w:t>caundo</w:t>
+      </w:r>
+      <w:proofErr w:type="spellEnd"/>
+      <w:r>
+        <w:rPr>
+          <w:lang w:val="es-MX"/>
+        </w:rPr>
+        <w:t xml:space="preserve"> recibe una señal de 8 bits hace una pausa y continua con otros 8 bits</w:t>
+      </w:r>
+    </w:p>
+    <w:p>
+      <w:pPr>
+        <w:spacing w:after="0"/>
+        <w:rPr>
+          <w:lang w:val="es-MX"/>
+        </w:rPr>
+      </w:pPr>
+    </w:p>
+    <w:p>
+      <w:pPr>
+        <w:spacing w:after="0"/>
+        <w:rPr>
+          <w:lang w:val="es-MX"/>
+        </w:rPr>
+      </w:pPr>
+      <w:r>
+        <w:rPr>
+          <w:lang w:val="es-MX"/>
+        </w:rPr>
+        <w:t xml:space="preserve">También </w:t>
+      </w:r>
+      <w:proofErr w:type="gramStart"/>
+      <w:r>
+        <w:rPr>
+          <w:lang w:val="es-MX"/>
+        </w:rPr>
+        <w:t>existe  ASSEMBLER</w:t>
+      </w:r>
+      <w:proofErr w:type="gramEnd"/>
+      <w:r>
+        <w:rPr>
+          <w:lang w:val="es-MX"/>
+        </w:rPr>
+        <w:t xml:space="preserve"> que son instrucciones especiales del procesador.</w:t>
       </w:r>
     </w:p>
     <w:p>
@@ -546,30 +658,136 @@
         <w:rPr>
           <w:lang w:val="es-MX"/>
         </w:rPr>
-        <w:t>Dentro de los computadores encontramos las CPU que tienen características como GHz que es la velocidad a la que procesan una instrucion. Core es cuantas instrucciones en parealelo pueden hacer. Core también refiere a cantidad de cpu.</w:t>
-      </w:r>
-    </w:p>
-    <w:p>
-      <w:pPr>
-        <w:spacing w:after="0"/>
-        <w:rPr>
-          <w:lang w:val="es-MX"/>
-        </w:rPr>
-      </w:pPr>
-    </w:p>
-    <w:p>
-      <w:pPr>
-        <w:spacing w:after="0"/>
-        <w:rPr>
-          <w:lang w:val="es-MX"/>
-        </w:rPr>
-      </w:pPr>
-      <w:r>
-        <w:rPr>
-          <w:lang w:val="es-MX"/>
-        </w:rPr>
-        <w:t>La CPU por si sola no hace nada necesita quien le envie la información y eso la hace la BIOS es la que entiende todo lo que esta conectado es como un pequeño sistema operativo y da la señal de arranque a laCPU</w:t>
-      </w:r>
+        <w:t xml:space="preserve">Dentro de los computadores encontramos las CPU que tienen características como GHz que es la velocidad a la que procesan una </w:t>
+      </w:r>
+      <w:proofErr w:type="spellStart"/>
+      <w:r>
+        <w:rPr>
+          <w:lang w:val="es-MX"/>
+        </w:rPr>
+        <w:t>instrucion</w:t>
+      </w:r>
+      <w:proofErr w:type="spellEnd"/>
+      <w:r>
+        <w:rPr>
+          <w:lang w:val="es-MX"/>
+        </w:rPr>
+        <w:t xml:space="preserve">. Core es cuantas instrucciones en </w:t>
+      </w:r>
+      <w:proofErr w:type="spellStart"/>
+      <w:r>
+        <w:rPr>
+          <w:lang w:val="es-MX"/>
+        </w:rPr>
+        <w:t>parealelo</w:t>
+      </w:r>
+      <w:proofErr w:type="spellEnd"/>
+      <w:r>
+        <w:rPr>
+          <w:lang w:val="es-MX"/>
+        </w:rPr>
+        <w:t xml:space="preserve"> pueden hacer. Core también refiere a cantidad de </w:t>
+      </w:r>
+      <w:proofErr w:type="spellStart"/>
+      <w:r>
+        <w:rPr>
+          <w:lang w:val="es-MX"/>
+        </w:rPr>
+        <w:t>cpu</w:t>
+      </w:r>
+      <w:proofErr w:type="spellEnd"/>
+      <w:r>
+        <w:rPr>
+          <w:lang w:val="es-MX"/>
+        </w:rPr>
+        <w:t>.</w:t>
+      </w:r>
+    </w:p>
+    <w:p>
+      <w:pPr>
+        <w:spacing w:after="0"/>
+        <w:rPr>
+          <w:lang w:val="es-MX"/>
+        </w:rPr>
+      </w:pPr>
+    </w:p>
+    <w:p>
+      <w:pPr>
+        <w:spacing w:after="0"/>
+        <w:rPr>
+          <w:lang w:val="es-MX"/>
+        </w:rPr>
+      </w:pPr>
+      <w:r>
+        <w:rPr>
+          <w:lang w:val="es-MX"/>
+        </w:rPr>
+        <w:t xml:space="preserve">La CPU por </w:t>
+      </w:r>
+      <w:proofErr w:type="spellStart"/>
+      <w:r>
+        <w:rPr>
+          <w:lang w:val="es-MX"/>
+        </w:rPr>
+        <w:t>si</w:t>
+      </w:r>
+      <w:proofErr w:type="spellEnd"/>
+      <w:r>
+        <w:rPr>
+          <w:lang w:val="es-MX"/>
+        </w:rPr>
+        <w:t xml:space="preserve"> sola no hace nada necesita quien le </w:t>
+      </w:r>
+      <w:proofErr w:type="spellStart"/>
+      <w:r>
+        <w:rPr>
+          <w:lang w:val="es-MX"/>
+        </w:rPr>
+        <w:t>envie</w:t>
+      </w:r>
+      <w:proofErr w:type="spellEnd"/>
+      <w:r>
+        <w:rPr>
+          <w:lang w:val="es-MX"/>
+        </w:rPr>
+        <w:t xml:space="preserve"> la información y eso la hace </w:t>
+      </w:r>
+      <w:proofErr w:type="gramStart"/>
+      <w:r>
+        <w:rPr>
+          <w:lang w:val="es-MX"/>
+        </w:rPr>
+        <w:t>la BIOS</w:t>
+      </w:r>
+      <w:proofErr w:type="gramEnd"/>
+      <w:r>
+        <w:rPr>
+          <w:lang w:val="es-MX"/>
+        </w:rPr>
+        <w:t xml:space="preserve"> es la que entiende todo lo que </w:t>
+      </w:r>
+      <w:proofErr w:type="spellStart"/>
+      <w:r>
+        <w:rPr>
+          <w:lang w:val="es-MX"/>
+        </w:rPr>
+        <w:t>esta</w:t>
+      </w:r>
+      <w:proofErr w:type="spellEnd"/>
+      <w:r>
+        <w:rPr>
+          <w:lang w:val="es-MX"/>
+        </w:rPr>
+        <w:t xml:space="preserve"> conectado es como un pequeño sistema operativo y da la señal de arranque a </w:t>
+      </w:r>
+      <w:proofErr w:type="spellStart"/>
+      <w:r>
+        <w:rPr>
+          <w:lang w:val="es-MX"/>
+        </w:rPr>
+        <w:t>laCPU</w:t>
+      </w:r>
+      <w:proofErr w:type="spellEnd"/>
     </w:p>
     <w:p>
       <w:pPr>
@@ -612,51 +830,129 @@
         <w:rPr>
           <w:lang w:val="es-MX"/>
         </w:rPr>
-        <w:t>Disco duro. Es el lugar donde se guarda información y es donde esta lo mas importante para arrancar un pc el sistema operativo.</w:t>
-      </w:r>
-    </w:p>
-    <w:p>
-      <w:pPr>
-        <w:spacing w:after="0"/>
-        <w:rPr>
-          <w:lang w:val="es-MX"/>
-        </w:rPr>
-      </w:pPr>
-    </w:p>
-    <w:p>
-      <w:pPr>
-        <w:spacing w:after="0"/>
-        <w:rPr>
-          <w:lang w:val="es-MX"/>
-        </w:rPr>
-      </w:pPr>
-      <w:r>
-        <w:rPr>
-          <w:lang w:val="es-MX"/>
-        </w:rPr>
-        <w:t>RAM (random acces memori) es memoria de ultra alta velocidad, solo funciona cuando hay flujo eléctrico.</w:t>
-      </w:r>
-    </w:p>
-    <w:p>
-      <w:pPr>
-        <w:spacing w:after="0"/>
-        <w:rPr>
-          <w:lang w:val="es-MX"/>
-        </w:rPr>
-      </w:pPr>
-    </w:p>
-    <w:p>
-      <w:pPr>
-        <w:spacing w:after="0"/>
-        <w:rPr>
-          <w:lang w:val="es-MX"/>
-        </w:rPr>
-      </w:pPr>
-      <w:r>
-        <w:rPr>
-          <w:lang w:val="es-MX"/>
-        </w:rPr>
-        <w:t>System on a chip.</w:t>
+        <w:t xml:space="preserve">Disco duro. Es el lugar donde se guarda información y es donde esta lo </w:t>
+      </w:r>
+      <w:proofErr w:type="spellStart"/>
+      <w:r>
+        <w:rPr>
+          <w:lang w:val="es-MX"/>
+        </w:rPr>
+        <w:t>mas</w:t>
+      </w:r>
+      <w:proofErr w:type="spellEnd"/>
+      <w:r>
+        <w:rPr>
+          <w:lang w:val="es-MX"/>
+        </w:rPr>
+        <w:t xml:space="preserve"> importante para arrancar un pc el sistema operativo.</w:t>
+      </w:r>
+    </w:p>
+    <w:p>
+      <w:pPr>
+        <w:spacing w:after="0"/>
+        <w:rPr>
+          <w:lang w:val="es-MX"/>
+        </w:rPr>
+      </w:pPr>
+    </w:p>
+    <w:p>
+      <w:pPr>
+        <w:spacing w:after="0"/>
+        <w:rPr>
+          <w:lang w:val="es-MX"/>
+        </w:rPr>
+      </w:pPr>
+      <w:r>
+        <w:rPr>
+          <w:lang w:val="es-MX"/>
+        </w:rPr>
+        <w:t>RAM (</w:t>
+      </w:r>
+      <w:proofErr w:type="spellStart"/>
+      <w:r>
+        <w:rPr>
+          <w:lang w:val="es-MX"/>
+        </w:rPr>
+        <w:t>random</w:t>
+      </w:r>
+      <w:proofErr w:type="spellEnd"/>
+      <w:r>
+        <w:rPr>
+          <w:lang w:val="es-MX"/>
+        </w:rPr>
+        <w:t xml:space="preserve"> </w:t>
+      </w:r>
+      <w:proofErr w:type="spellStart"/>
+      <w:r>
+        <w:rPr>
+          <w:lang w:val="es-MX"/>
+        </w:rPr>
+        <w:t>acces</w:t>
+      </w:r>
+      <w:proofErr w:type="spellEnd"/>
+      <w:r>
+        <w:rPr>
+          <w:lang w:val="es-MX"/>
+        </w:rPr>
+        <w:t xml:space="preserve"> </w:t>
+      </w:r>
+      <w:proofErr w:type="spellStart"/>
+      <w:r>
+        <w:rPr>
+          <w:lang w:val="es-MX"/>
+        </w:rPr>
+        <w:t>memori</w:t>
+      </w:r>
+      <w:proofErr w:type="spellEnd"/>
+      <w:r>
+        <w:rPr>
+          <w:lang w:val="es-MX"/>
+        </w:rPr>
+        <w:t>) es memoria de ultra alta velocidad, solo funciona cuando hay flujo eléctrico.</w:t>
+      </w:r>
+    </w:p>
+    <w:p>
+      <w:pPr>
+        <w:spacing w:after="0"/>
+        <w:rPr>
+          <w:lang w:val="es-MX"/>
+        </w:rPr>
+      </w:pPr>
+    </w:p>
+    <w:p>
+      <w:pPr>
+        <w:spacing w:after="0"/>
+        <w:rPr>
+          <w:lang w:val="es-MX"/>
+        </w:rPr>
+      </w:pPr>
+      <w:proofErr w:type="spellStart"/>
+      <w:r>
+        <w:rPr>
+          <w:lang w:val="es-MX"/>
+        </w:rPr>
+        <w:t>System</w:t>
+      </w:r>
+      <w:proofErr w:type="spellEnd"/>
+      <w:r>
+        <w:rPr>
+          <w:lang w:val="es-MX"/>
+        </w:rPr>
+        <w:t xml:space="preserve"> </w:t>
+      </w:r>
+      <w:proofErr w:type="spellStart"/>
+      <w:r>
+        <w:rPr>
+          <w:lang w:val="es-MX"/>
+        </w:rPr>
+        <w:t>on</w:t>
+      </w:r>
+      <w:proofErr w:type="spellEnd"/>
+      <w:r>
+        <w:rPr>
+          <w:lang w:val="es-MX"/>
+        </w:rPr>
+        <w:t xml:space="preserve"> a chip.</w:t>
       </w:r>
     </w:p>
     <w:p>
@@ -764,21 +1060,133 @@
         <w:rPr>
           <w:lang w:val="es-MX"/>
         </w:rPr>
-        <w:t>En Windows existía FAT16 o FAT32 (File Allocation Table), que fue reemplazado por NTFS (New Technology File System)</w:t>
-      </w:r>
-    </w:p>
-    <w:p>
-      <w:pPr>
-        <w:spacing w:after="0"/>
-        <w:rPr>
-          <w:lang w:val="es-MX"/>
-        </w:rPr>
-      </w:pPr>
-      <w:r>
-        <w:rPr>
-          <w:lang w:val="es-MX"/>
-        </w:rPr>
-        <w:t>En Mac OSX el sistema de archivos se llamaba HFS (Hierarchical File System) pero ahora se llama AFS (Apple File System) en macOS Sierra</w:t>
+        <w:t xml:space="preserve">En Windows existía FAT16 o FAT32 (File </w:t>
+      </w:r>
+      <w:proofErr w:type="spellStart"/>
+      <w:r>
+        <w:rPr>
+          <w:lang w:val="es-MX"/>
+        </w:rPr>
+        <w:t>Allocation</w:t>
+      </w:r>
+      <w:proofErr w:type="spellEnd"/>
+      <w:r>
+        <w:rPr>
+          <w:lang w:val="es-MX"/>
+        </w:rPr>
+        <w:t xml:space="preserve"> </w:t>
+      </w:r>
+      <w:proofErr w:type="spellStart"/>
+      <w:r>
+        <w:rPr>
+          <w:lang w:val="es-MX"/>
+        </w:rPr>
+        <w:t>Table</w:t>
+      </w:r>
+      <w:proofErr w:type="spellEnd"/>
+      <w:r>
+        <w:rPr>
+          <w:lang w:val="es-MX"/>
+        </w:rPr>
+        <w:t xml:space="preserve">), que fue reemplazado por NTFS (New </w:t>
+      </w:r>
+      <w:proofErr w:type="spellStart"/>
+      <w:r>
+        <w:rPr>
+          <w:lang w:val="es-MX"/>
+        </w:rPr>
+        <w:t>Technology</w:t>
+      </w:r>
+      <w:proofErr w:type="spellEnd"/>
+      <w:r>
+        <w:rPr>
+          <w:lang w:val="es-MX"/>
+        </w:rPr>
+        <w:t xml:space="preserve"> File </w:t>
+      </w:r>
+      <w:proofErr w:type="spellStart"/>
+      <w:r>
+        <w:rPr>
+          <w:lang w:val="es-MX"/>
+        </w:rPr>
+        <w:t>System</w:t>
+      </w:r>
+      <w:proofErr w:type="spellEnd"/>
+      <w:r>
+        <w:rPr>
+          <w:lang w:val="es-MX"/>
+        </w:rPr>
+        <w:t>)</w:t>
+      </w:r>
+    </w:p>
+    <w:p>
+      <w:pPr>
+        <w:spacing w:after="0"/>
+        <w:rPr>
+          <w:lang w:val="es-MX"/>
+        </w:rPr>
+      </w:pPr>
+      <w:r>
+        <w:rPr>
+          <w:lang w:val="es-MX"/>
+        </w:rPr>
+        <w:t>En Mac OSX el sistema de archivos se llamaba HFS (</w:t>
+      </w:r>
+      <w:proofErr w:type="spellStart"/>
+      <w:r>
+        <w:rPr>
+          <w:lang w:val="es-MX"/>
+        </w:rPr>
+        <w:t>Hierarchical</w:t>
+      </w:r>
+      <w:proofErr w:type="spellEnd"/>
+      <w:r>
+        <w:rPr>
+          <w:lang w:val="es-MX"/>
+        </w:rPr>
+        <w:t xml:space="preserve"> File </w:t>
+      </w:r>
+      <w:proofErr w:type="spellStart"/>
+      <w:r>
+        <w:rPr>
+          <w:lang w:val="es-MX"/>
+        </w:rPr>
+        <w:t>System</w:t>
+      </w:r>
+      <w:proofErr w:type="spellEnd"/>
+      <w:r>
+        <w:rPr>
+          <w:lang w:val="es-MX"/>
+        </w:rPr>
+        <w:t xml:space="preserve">) pero ahora se llama AFS (Apple File </w:t>
+      </w:r>
+      <w:proofErr w:type="spellStart"/>
+      <w:r>
+        <w:rPr>
+          <w:lang w:val="es-MX"/>
+        </w:rPr>
+        <w:t>System</w:t>
+      </w:r>
+      <w:proofErr w:type="spellEnd"/>
+      <w:r>
+        <w:rPr>
+          <w:lang w:val="es-MX"/>
+        </w:rPr>
+        <w:t xml:space="preserve">) en </w:t>
+      </w:r>
+      <w:proofErr w:type="spellStart"/>
+      <w:r>
+        <w:rPr>
+          <w:lang w:val="es-MX"/>
+        </w:rPr>
+        <w:t>macOS</w:t>
+      </w:r>
+      <w:proofErr w:type="spellEnd"/>
+      <w:r>
+        <w:rPr>
+          <w:lang w:val="es-MX"/>
+        </w:rPr>
+        <w:t xml:space="preserve"> Sierra</w:t>
       </w:r>
       <w:r>
         <w:rPr>
@@ -828,35 +1236,105 @@
         <w:rPr>
           <w:lang w:val="es-MX"/>
         </w:rPr>
-        <w:t>Primer anillo - Kernel: El Kernel lo podemos entender como la capa mas profunda de nuestro S.O. por lo tanto tiene acceso completo a archivos, drivers, programas, etc…Igual que cualquier otro proceso, se carga en la RAM como la cualidad de que es lo primero en cargar.</w:t>
-      </w:r>
-    </w:p>
-    <w:p>
-      <w:pPr>
-        <w:spacing w:after="0"/>
-        <w:rPr>
-          <w:lang w:val="es-MX"/>
-        </w:rPr>
-      </w:pPr>
-      <w:r>
-        <w:rPr>
-          <w:lang w:val="es-MX"/>
-        </w:rPr>
-        <w:t>En esta capa también viven programas capaces de encriptar y desencriptar información, de tal forma que ninguna otra capa del S.O. tenga acceso a ellos.</w:t>
-      </w:r>
-    </w:p>
-    <w:p>
-      <w:pPr>
-        <w:spacing w:after="0"/>
-        <w:rPr>
-          <w:lang w:val="es-MX"/>
-        </w:rPr>
-      </w:pPr>
-      <w:r>
-        <w:rPr>
-          <w:lang w:val="es-MX"/>
-        </w:rPr>
-        <w:t xml:space="preserve">Segundo anillo - Drivers: Como se ha dicho antes los drivers son código que se encargan de interpretar las señales de el hardware y establecer una comunicación con el software del PC. Estos </w:t>
+        <w:t xml:space="preserve">Primer anillo - </w:t>
+      </w:r>
+      <w:proofErr w:type="spellStart"/>
+      <w:r>
+        <w:rPr>
+          <w:lang w:val="es-MX"/>
+        </w:rPr>
+        <w:t>Kernel</w:t>
+      </w:r>
+      <w:proofErr w:type="spellEnd"/>
+      <w:r>
+        <w:rPr>
+          <w:lang w:val="es-MX"/>
+        </w:rPr>
+        <w:t xml:space="preserve">: El </w:t>
+      </w:r>
+      <w:proofErr w:type="spellStart"/>
+      <w:r>
+        <w:rPr>
+          <w:lang w:val="es-MX"/>
+        </w:rPr>
+        <w:t>Kernel</w:t>
+      </w:r>
+      <w:proofErr w:type="spellEnd"/>
+      <w:r>
+        <w:rPr>
+          <w:lang w:val="es-MX"/>
+        </w:rPr>
+        <w:t xml:space="preserve"> lo podemos entender como la capa </w:t>
+      </w:r>
+      <w:proofErr w:type="spellStart"/>
+      <w:r>
+        <w:rPr>
+          <w:lang w:val="es-MX"/>
+        </w:rPr>
+        <w:t>mas</w:t>
+      </w:r>
+      <w:proofErr w:type="spellEnd"/>
+      <w:r>
+        <w:rPr>
+          <w:lang w:val="es-MX"/>
+        </w:rPr>
+        <w:t xml:space="preserve"> profunda de nuestro S.O. por lo tanto tiene acceso completo a archivos, drivers, programas, etc…Igual que cualquier otro proceso, se carga en la RAM como la cualidad de que es lo primero en cargar.</w:t>
+      </w:r>
+    </w:p>
+    <w:p>
+      <w:pPr>
+        <w:spacing w:after="0"/>
+        <w:rPr>
+          <w:lang w:val="es-MX"/>
+        </w:rPr>
+      </w:pPr>
+      <w:r>
+        <w:rPr>
+          <w:lang w:val="es-MX"/>
+        </w:rPr>
+        <w:t xml:space="preserve">En esta capa también viven programas capaces de encriptar y </w:t>
+      </w:r>
+      <w:proofErr w:type="spellStart"/>
+      <w:r>
+        <w:rPr>
+          <w:lang w:val="es-MX"/>
+        </w:rPr>
+        <w:t>desencriptar</w:t>
+      </w:r>
+      <w:proofErr w:type="spellEnd"/>
+      <w:r>
+        <w:rPr>
+          <w:lang w:val="es-MX"/>
+        </w:rPr>
+        <w:t xml:space="preserve"> información, de tal forma que ninguna otra capa del S.O. tenga acceso a ellos.</w:t>
+      </w:r>
+    </w:p>
+    <w:p>
+      <w:pPr>
+        <w:spacing w:after="0"/>
+        <w:rPr>
+          <w:lang w:val="es-MX"/>
+        </w:rPr>
+      </w:pPr>
+      <w:r>
+        <w:rPr>
+          <w:lang w:val="es-MX"/>
+        </w:rPr>
+        <w:t xml:space="preserve">Segundo anillo - Drivers: Como se ha dicho antes los drivers son código que se encargan de interpretar las señales </w:t>
+      </w:r>
+      <w:proofErr w:type="spellStart"/>
+      <w:r>
+        <w:rPr>
+          <w:lang w:val="es-MX"/>
+        </w:rPr>
+        <w:t>de el</w:t>
+      </w:r>
+      <w:proofErr w:type="spellEnd"/>
+      <w:r>
+        <w:rPr>
+          <w:lang w:val="es-MX"/>
+        </w:rPr>
+        <w:t xml:space="preserve"> hardware y establecer una comunicación con el software del PC. Estos </w:t>
       </w:r>
       <w:r>
         <w:rPr>
@@ -877,63 +1355,142 @@
         <w:rPr>
           <w:lang w:val="es-MX"/>
         </w:rPr>
-        <w:t>Es importante indicar que entre el primer y el segundo anillo hay un indice de permisos donde estan almacenados qué permisos tiene cada app</w:t>
-      </w:r>
-    </w:p>
-    <w:p>
-      <w:pPr>
-        <w:spacing w:after="0"/>
-        <w:rPr>
-          <w:lang w:val="es-MX"/>
-        </w:rPr>
-      </w:pPr>
-      <w:r>
-        <w:rPr>
-          <w:lang w:val="es-MX"/>
-        </w:rPr>
-        <w:t>Tercer anillo - Mas Drivers: Otra capa de drivers carga en un tercer “puesto” en la RAM. Dado que están más alejados del Kernel, tienen menos permisos y privilegios que los drivers del segundo anillo. Dado que mediante los drivers de este anillo, se comunican en su mayoría las Apps, es necesario que primero los drivers del tercer anillo pidan permisos a los del segundo anillo para luego así comunicarse con el hardware.</w:t>
-      </w:r>
-    </w:p>
-    <w:p>
-      <w:pPr>
-        <w:spacing w:after="0"/>
-        <w:rPr>
-          <w:lang w:val="es-MX"/>
-        </w:rPr>
-      </w:pPr>
-      <w:r>
-        <w:rPr>
-          <w:lang w:val="es-MX"/>
-        </w:rPr>
-        <w:t>Cuarto anillo - Apps: Finalmente en la última capa del modelo de anillos del S.O. nos encontramos con las apps, que se cargan en la RAM para ejecutar procesos. Sin embargo a diferencia de los otros anillos no tienen ningún tipo de acceso directo al hardware del PC. Es importante tener en cuenta que así debería ser, pues de lo contrario cualquier Software escrito por terceros tendría la capacidad de acceder casi por completo al PC y a sus piezas de Hardware.</w:t>
-      </w:r>
-    </w:p>
-    <w:p>
-      <w:pPr>
-        <w:spacing w:after="0"/>
-        <w:rPr>
-          <w:lang w:val="es-MX"/>
-        </w:rPr>
-      </w:pPr>
-    </w:p>
-    <w:p>
-      <w:pPr>
-        <w:spacing w:after="0"/>
-        <w:rPr>
+        <w:t xml:space="preserve">Es importante indicar que entre el primer y el segundo anillo hay un </w:t>
+      </w:r>
+      <w:proofErr w:type="spellStart"/>
+      <w:r>
+        <w:rPr>
+          <w:lang w:val="es-MX"/>
+        </w:rPr>
+        <w:t>indice</w:t>
+      </w:r>
+      <w:proofErr w:type="spellEnd"/>
+      <w:r>
+        <w:rPr>
+          <w:lang w:val="es-MX"/>
+        </w:rPr>
+        <w:t xml:space="preserve"> de permisos donde </w:t>
+      </w:r>
+      <w:proofErr w:type="spellStart"/>
+      <w:r>
+        <w:rPr>
+          <w:lang w:val="es-MX"/>
+        </w:rPr>
+        <w:t>estan</w:t>
+      </w:r>
+      <w:proofErr w:type="spellEnd"/>
+      <w:r>
+        <w:rPr>
+          <w:lang w:val="es-MX"/>
+        </w:rPr>
+        <w:t xml:space="preserve"> almacenados qué permisos tiene cada app</w:t>
+      </w:r>
+    </w:p>
+    <w:p>
+      <w:pPr>
+        <w:spacing w:after="0"/>
+        <w:rPr>
+          <w:lang w:val="es-MX"/>
+        </w:rPr>
+      </w:pPr>
+      <w:r>
+        <w:rPr>
+          <w:lang w:val="es-MX"/>
+        </w:rPr>
+        <w:t xml:space="preserve">Tercer anillo - Mas Drivers: Otra capa de drivers carga en un tercer “puesto” en la RAM. Dado que están más alejados del </w:t>
+      </w:r>
+      <w:proofErr w:type="spellStart"/>
+      <w:r>
+        <w:rPr>
+          <w:lang w:val="es-MX"/>
+        </w:rPr>
+        <w:t>Kernel</w:t>
+      </w:r>
+      <w:proofErr w:type="spellEnd"/>
+      <w:r>
+        <w:rPr>
+          <w:lang w:val="es-MX"/>
+        </w:rPr>
+        <w:t xml:space="preserve">, tienen menos permisos y privilegios que los drivers del segundo anillo. </w:t>
+      </w:r>
+      <w:proofErr w:type="gramStart"/>
+      <w:r>
+        <w:rPr>
+          <w:lang w:val="es-MX"/>
+        </w:rPr>
+        <w:t>Dado que</w:t>
+      </w:r>
+      <w:proofErr w:type="gramEnd"/>
+      <w:r>
+        <w:rPr>
+          <w:lang w:val="es-MX"/>
+        </w:rPr>
+        <w:t xml:space="preserve"> mediante los drivers de este anillo, se comunican en su mayoría las Apps, es necesario que primero los drivers del tercer anillo pidan permisos a los del segundo anillo para luego así comunicarse con el hardware.</w:t>
+      </w:r>
+    </w:p>
+    <w:p>
+      <w:pPr>
+        <w:spacing w:after="0"/>
+        <w:rPr>
+          <w:lang w:val="es-MX"/>
+        </w:rPr>
+      </w:pPr>
+      <w:r>
+        <w:rPr>
+          <w:lang w:val="es-MX"/>
+        </w:rPr>
+        <w:t xml:space="preserve">Cuarto anillo - Apps: Finalmente en la última capa del modelo de anillos del S.O. nos encontramos con las apps, que se cargan en la RAM para ejecutar procesos. Sin </w:t>
+      </w:r>
+      <w:proofErr w:type="gramStart"/>
+      <w:r>
+        <w:rPr>
+          <w:lang w:val="es-MX"/>
+        </w:rPr>
+        <w:t>embargo</w:t>
+      </w:r>
+      <w:proofErr w:type="gramEnd"/>
+      <w:r>
+        <w:rPr>
+          <w:lang w:val="es-MX"/>
+        </w:rPr>
+        <w:t xml:space="preserve"> a diferencia de los otros anillos no tienen ningún tipo de acceso directo al hardware del PC. Es importante tener en cuenta que así debería ser, pues de lo contrario cualquier Software escrito por terceros tendría la capacidad de acceder casi por completo al PC y a sus piezas de Hardware.</w:t>
+      </w:r>
+    </w:p>
+    <w:p>
+      <w:pPr>
+        <w:spacing w:after="0"/>
+        <w:rPr>
+          <w:lang w:val="es-MX"/>
+        </w:rPr>
+      </w:pPr>
+    </w:p>
+    <w:p>
+      <w:pPr>
+        <w:spacing w:after="0"/>
+        <w:rPr>
+          <w:color w:val="FF0000"/>
           <w:lang w:val="es-MX"/>
         </w:rPr>
       </w:pPr>
       <w:bookmarkStart w:id="0" w:name="_GoBack"/>
-      <w:bookmarkEnd w:id="0"/>
-    </w:p>
-    <w:p>
-      <w:pPr>
-        <w:spacing w:after="0"/>
-        <w:rPr>
-          <w:lang w:val="es-MX"/>
-        </w:rPr>
-      </w:pPr>
-    </w:p>
+    </w:p>
+    <w:p>
+      <w:pPr>
+        <w:spacing w:after="0"/>
+        <w:rPr>
+          <w:color w:val="FF0000"/>
+          <w:lang w:val="es-MX"/>
+        </w:rPr>
+      </w:pPr>
+      <w:r>
+        <w:rPr>
+          <w:color w:val="FF0000"/>
+          <w:lang w:val="es-MX"/>
+        </w:rPr>
+        <w:t>DESDE AQUÍ AGREGO ESTE TEXTO PARA INDICAR UN NUEVO CAMBIO EN LETRA ROJA</w:t>
+      </w:r>
+    </w:p>
+    <w:bookmarkEnd w:id="0"/>
     <w:p>
       <w:pPr>
         <w:spacing w:after="0"/>

</xml_diff>

<commit_message>
.gitignore almacena archivos que no deseo utilizar
</commit_message>
<xml_diff>
--- a/fundamentos.docx
+++ b/fundamentos.docx
@@ -1472,25 +1472,100 @@
           <w:lang w:val="es-MX"/>
         </w:rPr>
       </w:pPr>
+    </w:p>
+    <w:p>
+      <w:pPr>
+        <w:spacing w:after="0"/>
+        <w:rPr>
+          <w:color w:val="FF0000"/>
+          <w:lang w:val="es-MX"/>
+        </w:rPr>
+      </w:pPr>
+      <w:r>
+        <w:rPr>
+          <w:color w:val="FF0000"/>
+          <w:lang w:val="es-MX"/>
+        </w:rPr>
+        <w:t>DESDE AQUÍ AGREGO ESTE TEXTO PARA INDICAR UN NUEVO CAMBIO EN LETRA ROJA</w:t>
+      </w:r>
+    </w:p>
+    <w:p>
+      <w:pPr>
+        <w:spacing w:after="0"/>
+        <w:rPr>
+          <w:color w:val="FF0000"/>
+          <w:lang w:val="es-MX"/>
+        </w:rPr>
+      </w:pPr>
+    </w:p>
+    <w:p>
+      <w:pPr>
+        <w:spacing w:after="0"/>
+        <w:rPr>
+          <w:color w:val="FF0000"/>
+          <w:lang w:val="es-MX"/>
+        </w:rPr>
+      </w:pPr>
+      <w:proofErr w:type="gramStart"/>
+      <w:r>
+        <w:rPr>
+          <w:color w:val="FF0000"/>
+          <w:lang w:val="es-MX"/>
+        </w:rPr>
+        <w:t>Con .</w:t>
+      </w:r>
+      <w:proofErr w:type="spellStart"/>
+      <w:r>
+        <w:rPr>
+          <w:color w:val="FF0000"/>
+          <w:lang w:val="es-MX"/>
+        </w:rPr>
+        <w:t>gitignore</w:t>
+      </w:r>
+      <w:proofErr w:type="spellEnd"/>
+      <w:proofErr w:type="gramEnd"/>
+      <w:r>
+        <w:rPr>
+          <w:color w:val="FF0000"/>
+          <w:lang w:val="es-MX"/>
+        </w:rPr>
+        <w:t xml:space="preserve"> puedo guardar archivos que no quiero tener en cuenta, solo abro </w:t>
+      </w:r>
+      <w:proofErr w:type="spellStart"/>
+      <w:r>
+        <w:rPr>
+          <w:color w:val="FF0000"/>
+          <w:lang w:val="es-MX"/>
+        </w:rPr>
+        <w:t>el</w:t>
+      </w:r>
+      <w:proofErr w:type="spellEnd"/>
+      <w:r>
+        <w:rPr>
+          <w:color w:val="FF0000"/>
+          <w:lang w:val="es-MX"/>
+        </w:rPr>
+        <w:t xml:space="preserve"> .</w:t>
+      </w:r>
+      <w:proofErr w:type="spellStart"/>
+      <w:r>
+        <w:rPr>
+          <w:color w:val="FF0000"/>
+          <w:lang w:val="es-MX"/>
+        </w:rPr>
+        <w:t>gitignore</w:t>
+      </w:r>
+      <w:proofErr w:type="spellEnd"/>
+      <w:r>
+        <w:rPr>
+          <w:color w:val="FF0000"/>
+          <w:lang w:val="es-MX"/>
+        </w:rPr>
+        <w:t xml:space="preserve"> y guardo allí los archivos, los escribo, esto en mi editor de texto.</w:t>
+      </w:r>
       <w:bookmarkStart w:id="0" w:name="_GoBack"/>
-    </w:p>
-    <w:p>
-      <w:pPr>
-        <w:spacing w:after="0"/>
-        <w:rPr>
-          <w:color w:val="FF0000"/>
-          <w:lang w:val="es-MX"/>
-        </w:rPr>
-      </w:pPr>
-      <w:r>
-        <w:rPr>
-          <w:color w:val="FF0000"/>
-          <w:lang w:val="es-MX"/>
-        </w:rPr>
-        <w:t>DESDE AQUÍ AGREGO ESTE TEXTO PARA INDICAR UN NUEVO CAMBIO EN LETRA ROJA</w:t>
-      </w:r>
-    </w:p>
-    <w:bookmarkEnd w:id="0"/>
+      <w:bookmarkEnd w:id="0"/>
+    </w:p>
     <w:p>
       <w:pPr>
         <w:spacing w:after="0"/>

</xml_diff>